<commit_message>
Titulo modificado del proyecto
</commit_message>
<xml_diff>
--- a/Propuesta_DavidEstebanGonzalezBecerra_V3.0.docx
+++ b/Propuesta_DavidEstebanGonzalezBecerra_V3.0.docx
@@ -590,7 +590,7 @@
           <w:t xml:space="preserve"> </w:t>
         </w:r>
       </w:ins>
-      <w:ins w:id="17" w:author="PC" w:date="2024-08-09T12:01:00Z">
+      <w:ins w:id="17" w:author="PC" w:date="2024-08-12T22:00:00Z">
         <w:r>
           <w:rPr>
             <w:rFonts w:cs="Arial"/>
@@ -598,10 +598,21 @@
             <w:szCs w:val="22"/>
             <w:lang w:val="es-CO"/>
           </w:rPr>
-          <w:t>en implementaciones</w:t>
+          <w:t>para</w:t>
         </w:r>
       </w:ins>
-      <w:ins w:id="18" w:author="PC" w:date="2024-08-12T10:28:00Z">
+      <w:ins w:id="18" w:author="PC" w:date="2024-08-09T12:01:00Z">
+        <w:r>
+          <w:rPr>
+            <w:rFonts w:cs="Arial"/>
+            <w:iCs/>
+            <w:szCs w:val="22"/>
+            <w:lang w:val="es-CO"/>
+          </w:rPr>
+          <w:t xml:space="preserve"> implementaciones</w:t>
+        </w:r>
+      </w:ins>
+      <w:ins w:id="19" w:author="PC" w:date="2024-08-12T10:28:00Z">
         <w:r>
           <w:rPr>
             <w:rFonts w:cs="Arial"/>
@@ -612,29 +623,7 @@
           <w:t xml:space="preserve"> </w:t>
         </w:r>
       </w:ins>
-      <w:ins w:id="19" w:author="PC" w:date="2024-08-12T10:29:00Z">
-        <w:r>
-          <w:rPr>
-            <w:rFonts w:cs="Arial"/>
-            <w:iCs/>
-            <w:szCs w:val="22"/>
-            <w:lang w:val="es-CO"/>
-          </w:rPr>
-          <w:t>de estas redes</w:t>
-        </w:r>
-      </w:ins>
-      <w:ins w:id="20" w:author="PC" w:date="2024-08-09T12:01:00Z">
-        <w:r>
-          <w:rPr>
-            <w:rFonts w:cs="Arial"/>
-            <w:iCs/>
-            <w:szCs w:val="22"/>
-            <w:lang w:val="es-CO"/>
-          </w:rPr>
-          <w:t xml:space="preserve"> </w:t>
-        </w:r>
-      </w:ins>
-      <w:ins w:id="21" w:author="PC" w:date="2024-08-12T10:29:00Z">
+      <w:ins w:id="20" w:author="PC" w:date="2024-08-12T10:29:00Z">
         <w:r>
           <w:rPr>
             <w:rFonts w:cs="Arial"/>
@@ -645,9 +634,7 @@
           <w:t>en</w:t>
         </w:r>
       </w:ins>
-      <w:bookmarkStart w:id="22" w:name="_GoBack"/>
-      <w:bookmarkEnd w:id="22"/>
-      <w:ins w:id="23" w:author="PC" w:date="2024-08-09T12:01:00Z">
+      <w:ins w:id="21" w:author="PC" w:date="2024-08-09T12:01:00Z">
         <w:r>
           <w:rPr>
             <w:rFonts w:cs="Arial"/>
@@ -658,7 +645,7 @@
           <w:t xml:space="preserve"> hardware</w:t>
         </w:r>
       </w:ins>
-      <w:ins w:id="24" w:author="PC" w:date="2024-08-09T11:23:00Z">
+      <w:ins w:id="22" w:author="PC" w:date="2024-08-09T11:23:00Z">
         <w:r>
           <w:rPr>
             <w:rFonts w:cs="Arial"/>
@@ -673,11 +660,387 @@
     <w:p>
       <w:pPr>
         <w:rPr>
+          <w:ins w:id="23" w:author="PC" w:date="2024-08-13T11:11:00Z"/>
           <w:rFonts w:cs="Arial"/>
           <w:b/>
           <w:iCs/>
           <w:szCs w:val="22"/>
-          <w:rPrChange w:id="25" w:author="PC" w:date="2024-08-09T11:20:00Z">
+        </w:rPr>
+      </w:pPr>
+    </w:p>
+    <w:p>
+      <w:pPr>
+        <w:ind w:left="2508"/>
+        <w:rPr>
+          <w:ins w:id="24" w:author="PC" w:date="2024-08-13T11:11:00Z"/>
+          <w:rFonts w:cs="Arial"/>
+          <w:b/>
+          <w:iCs/>
+          <w:color w:val="00B050"/>
+          <w:szCs w:val="22"/>
+          <w:rPrChange w:id="25" w:author="PC" w:date="2024-08-13T11:18:00Z">
+            <w:rPr>
+              <w:ins w:id="26" w:author="PC" w:date="2024-08-13T11:11:00Z"/>
+              <w:rFonts w:cs="Arial"/>
+              <w:b/>
+              <w:iCs/>
+              <w:szCs w:val="22"/>
+            </w:rPr>
+          </w:rPrChange>
+        </w:rPr>
+        <w:pPrChange w:id="27" w:author="PC" w:date="2024-08-13T11:18:00Z">
+          <w:pPr/>
+        </w:pPrChange>
+      </w:pPr>
+      <w:ins w:id="28" w:author="PC" w:date="2024-08-13T11:11:00Z">
+        <w:r>
+          <w:rPr>
+            <w:rFonts w:cs="Arial"/>
+            <w:iCs/>
+            <w:color w:val="00B050"/>
+            <w:szCs w:val="22"/>
+            <w:lang w:val="es-CO"/>
+            <w:rPrChange w:id="29" w:author="PC" w:date="2024-08-13T11:18:00Z">
+              <w:rPr>
+                <w:rFonts w:cs="Arial"/>
+                <w:iCs/>
+                <w:szCs w:val="22"/>
+                <w:lang w:val="es-CO"/>
+              </w:rPr>
+            </w:rPrChange>
+          </w:rPr>
+          <w:t xml:space="preserve">Diseño de un </w:t>
+        </w:r>
+        <w:proofErr w:type="spellStart"/>
+        <w:r>
+          <w:rPr>
+            <w:rFonts w:cs="Arial"/>
+            <w:iCs/>
+            <w:color w:val="00B050"/>
+            <w:szCs w:val="22"/>
+            <w:lang w:val="es-CO"/>
+            <w:rPrChange w:id="30" w:author="PC" w:date="2024-08-13T11:18:00Z">
+              <w:rPr>
+                <w:rFonts w:cs="Arial"/>
+                <w:iCs/>
+                <w:szCs w:val="22"/>
+                <w:lang w:val="es-CO"/>
+              </w:rPr>
+            </w:rPrChange>
+          </w:rPr>
+          <w:t>framework</w:t>
+        </w:r>
+        <w:proofErr w:type="spellEnd"/>
+        <w:r>
+          <w:rPr>
+            <w:rFonts w:cs="Arial"/>
+            <w:iCs/>
+            <w:color w:val="00B050"/>
+            <w:szCs w:val="22"/>
+            <w:lang w:val="es-CO"/>
+            <w:rPrChange w:id="31" w:author="PC" w:date="2024-08-13T11:18:00Z">
+              <w:rPr>
+                <w:rFonts w:cs="Arial"/>
+                <w:iCs/>
+                <w:szCs w:val="22"/>
+                <w:lang w:val="es-CO"/>
+              </w:rPr>
+            </w:rPrChange>
+          </w:rPr>
+          <w:t xml:space="preserve"> para </w:t>
+        </w:r>
+      </w:ins>
+      <w:ins w:id="32" w:author="PC" w:date="2024-08-13T11:16:00Z">
+        <w:r>
+          <w:rPr>
+            <w:rFonts w:cs="Arial"/>
+            <w:iCs/>
+            <w:color w:val="00B050"/>
+            <w:szCs w:val="22"/>
+            <w:lang w:val="es-CO"/>
+            <w:rPrChange w:id="33" w:author="PC" w:date="2024-08-13T11:18:00Z">
+              <w:rPr>
+                <w:rFonts w:cs="Arial"/>
+                <w:iCs/>
+                <w:szCs w:val="22"/>
+                <w:lang w:val="es-CO"/>
+              </w:rPr>
+            </w:rPrChange>
+          </w:rPr>
+          <w:t>la i</w:t>
+        </w:r>
+      </w:ins>
+      <w:ins w:id="34" w:author="PC" w:date="2024-08-13T11:11:00Z">
+        <w:r>
+          <w:rPr>
+            <w:rFonts w:cs="Arial"/>
+            <w:iCs/>
+            <w:color w:val="00B050"/>
+            <w:szCs w:val="22"/>
+            <w:lang w:val="es-CO"/>
+            <w:rPrChange w:id="35" w:author="PC" w:date="2024-08-13T11:18:00Z">
+              <w:rPr>
+                <w:rFonts w:cs="Arial"/>
+                <w:iCs/>
+                <w:szCs w:val="22"/>
+                <w:lang w:val="es-CO"/>
+              </w:rPr>
+            </w:rPrChange>
+          </w:rPr>
+          <w:t>nyección de fall</w:t>
+        </w:r>
+      </w:ins>
+      <w:ins w:id="36" w:author="PC" w:date="2024-08-13T11:16:00Z">
+        <w:r>
+          <w:rPr>
+            <w:rFonts w:cs="Arial"/>
+            <w:iCs/>
+            <w:color w:val="00B050"/>
+            <w:szCs w:val="22"/>
+            <w:lang w:val="es-CO"/>
+            <w:rPrChange w:id="37" w:author="PC" w:date="2024-08-13T11:18:00Z">
+              <w:rPr>
+                <w:rFonts w:cs="Arial"/>
+                <w:iCs/>
+                <w:szCs w:val="22"/>
+                <w:lang w:val="es-CO"/>
+              </w:rPr>
+            </w:rPrChange>
+          </w:rPr>
+          <w:t>a</w:t>
+        </w:r>
+      </w:ins>
+      <w:ins w:id="38" w:author="PC" w:date="2024-08-13T11:11:00Z">
+        <w:r>
+          <w:rPr>
+            <w:rFonts w:cs="Arial"/>
+            <w:iCs/>
+            <w:color w:val="00B050"/>
+            <w:szCs w:val="22"/>
+            <w:lang w:val="es-CO"/>
+            <w:rPrChange w:id="39" w:author="PC" w:date="2024-08-13T11:18:00Z">
+              <w:rPr>
+                <w:rFonts w:cs="Arial"/>
+                <w:iCs/>
+                <w:szCs w:val="22"/>
+                <w:lang w:val="es-CO"/>
+              </w:rPr>
+            </w:rPrChange>
+          </w:rPr>
+          <w:t xml:space="preserve">s </w:t>
+        </w:r>
+      </w:ins>
+      <w:ins w:id="40" w:author="PC" w:date="2024-08-13T11:15:00Z">
+        <w:r>
+          <w:rPr>
+            <w:rFonts w:cs="Arial"/>
+            <w:iCs/>
+            <w:color w:val="00B050"/>
+            <w:szCs w:val="22"/>
+            <w:lang w:val="es-CO"/>
+            <w:rPrChange w:id="41" w:author="PC" w:date="2024-08-13T11:18:00Z">
+              <w:rPr>
+                <w:rFonts w:cs="Arial"/>
+                <w:iCs/>
+                <w:szCs w:val="22"/>
+                <w:lang w:val="es-CO"/>
+              </w:rPr>
+            </w:rPrChange>
+          </w:rPr>
+          <w:t>en</w:t>
+        </w:r>
+      </w:ins>
+      <w:ins w:id="42" w:author="PC" w:date="2024-08-13T11:11:00Z">
+        <w:r>
+          <w:rPr>
+            <w:rFonts w:cs="Arial"/>
+            <w:iCs/>
+            <w:color w:val="00B050"/>
+            <w:szCs w:val="22"/>
+            <w:lang w:val="es-CO"/>
+            <w:rPrChange w:id="43" w:author="PC" w:date="2024-08-13T11:18:00Z">
+              <w:rPr>
+                <w:rFonts w:cs="Arial"/>
+                <w:iCs/>
+                <w:szCs w:val="22"/>
+                <w:lang w:val="es-CO"/>
+              </w:rPr>
+            </w:rPrChange>
+          </w:rPr>
+          <w:t xml:space="preserve"> alto nivel </w:t>
+        </w:r>
+      </w:ins>
+      <w:ins w:id="44" w:author="PC" w:date="2024-08-13T11:17:00Z">
+        <w:r>
+          <w:rPr>
+            <w:rFonts w:cs="Arial"/>
+            <w:iCs/>
+            <w:color w:val="00B050"/>
+            <w:szCs w:val="22"/>
+            <w:lang w:val="es-CO"/>
+            <w:rPrChange w:id="45" w:author="PC" w:date="2024-08-13T11:18:00Z">
+              <w:rPr>
+                <w:rFonts w:cs="Arial"/>
+                <w:iCs/>
+                <w:szCs w:val="22"/>
+                <w:lang w:val="es-CO"/>
+              </w:rPr>
+            </w:rPrChange>
+          </w:rPr>
+          <w:t xml:space="preserve">sobre </w:t>
+        </w:r>
+      </w:ins>
+      <w:proofErr w:type="spellStart"/>
+      <w:ins w:id="46" w:author="PC" w:date="2024-08-13T11:11:00Z">
+        <w:r>
+          <w:rPr>
+            <w:rFonts w:cs="Arial"/>
+            <w:iCs/>
+            <w:color w:val="00B050"/>
+            <w:szCs w:val="22"/>
+            <w:lang w:val="es-CO"/>
+            <w:rPrChange w:id="47" w:author="PC" w:date="2024-08-13T11:18:00Z">
+              <w:rPr>
+                <w:rFonts w:cs="Arial"/>
+                <w:iCs/>
+                <w:szCs w:val="22"/>
+                <w:lang w:val="es-CO"/>
+              </w:rPr>
+            </w:rPrChange>
+          </w:rPr>
+          <w:t>CNNs</w:t>
+        </w:r>
+      </w:ins>
+      <w:proofErr w:type="spellEnd"/>
+      <w:ins w:id="48" w:author="PC" w:date="2024-08-13T11:16:00Z">
+        <w:r>
+          <w:rPr>
+            <w:rFonts w:cs="Arial"/>
+            <w:iCs/>
+            <w:color w:val="00B050"/>
+            <w:szCs w:val="22"/>
+            <w:lang w:val="es-CO"/>
+            <w:rPrChange w:id="49" w:author="PC" w:date="2024-08-13T11:18:00Z">
+              <w:rPr>
+                <w:rFonts w:cs="Arial"/>
+                <w:iCs/>
+                <w:szCs w:val="22"/>
+                <w:lang w:val="es-CO"/>
+              </w:rPr>
+            </w:rPrChange>
+          </w:rPr>
+          <w:t xml:space="preserve"> </w:t>
+        </w:r>
+      </w:ins>
+      <w:ins w:id="50" w:author="PC" w:date="2024-08-13T11:11:00Z">
+        <w:r>
+          <w:rPr>
+            <w:rFonts w:cs="Arial"/>
+            <w:iCs/>
+            <w:color w:val="00B050"/>
+            <w:szCs w:val="22"/>
+            <w:lang w:val="es-CO"/>
+            <w:rPrChange w:id="51" w:author="PC" w:date="2024-08-13T11:18:00Z">
+              <w:rPr>
+                <w:rFonts w:cs="Arial"/>
+                <w:iCs/>
+                <w:szCs w:val="22"/>
+                <w:lang w:val="es-CO"/>
+              </w:rPr>
+            </w:rPrChange>
+          </w:rPr>
+          <w:t>implementa</w:t>
+        </w:r>
+      </w:ins>
+      <w:ins w:id="52" w:author="PC" w:date="2024-08-13T11:16:00Z">
+        <w:r>
+          <w:rPr>
+            <w:rFonts w:cs="Arial"/>
+            <w:iCs/>
+            <w:color w:val="00B050"/>
+            <w:szCs w:val="22"/>
+            <w:lang w:val="es-CO"/>
+            <w:rPrChange w:id="53" w:author="PC" w:date="2024-08-13T11:18:00Z">
+              <w:rPr>
+                <w:rFonts w:cs="Arial"/>
+                <w:iCs/>
+                <w:szCs w:val="22"/>
+                <w:lang w:val="es-CO"/>
+              </w:rPr>
+            </w:rPrChange>
+          </w:rPr>
+          <w:t>das</w:t>
+        </w:r>
+      </w:ins>
+      <w:ins w:id="54" w:author="PC" w:date="2024-08-13T11:11:00Z">
+        <w:r>
+          <w:rPr>
+            <w:rFonts w:cs="Arial"/>
+            <w:iCs/>
+            <w:color w:val="00B050"/>
+            <w:szCs w:val="22"/>
+            <w:lang w:val="es-CO"/>
+            <w:rPrChange w:id="55" w:author="PC" w:date="2024-08-13T11:18:00Z">
+              <w:rPr>
+                <w:rFonts w:cs="Arial"/>
+                <w:iCs/>
+                <w:szCs w:val="22"/>
+                <w:lang w:val="es-CO"/>
+              </w:rPr>
+            </w:rPrChange>
+          </w:rPr>
+          <w:t xml:space="preserve"> en plataformas de hardware</w:t>
+        </w:r>
+      </w:ins>
+      <w:ins w:id="56" w:author="PC" w:date="2024-08-13T11:12:00Z">
+        <w:r>
+          <w:rPr>
+            <w:rFonts w:cs="Arial"/>
+            <w:iCs/>
+            <w:color w:val="00B050"/>
+            <w:szCs w:val="22"/>
+            <w:lang w:val="es-CO"/>
+            <w:rPrChange w:id="57" w:author="PC" w:date="2024-08-13T11:18:00Z">
+              <w:rPr>
+                <w:rFonts w:cs="Arial"/>
+                <w:iCs/>
+                <w:szCs w:val="22"/>
+                <w:lang w:val="es-CO"/>
+              </w:rPr>
+            </w:rPrChange>
+          </w:rPr>
+          <w:t xml:space="preserve"> tipo FPGA</w:t>
+        </w:r>
+      </w:ins>
+      <w:ins w:id="58" w:author="PC" w:date="2024-08-13T11:11:00Z">
+        <w:r>
+          <w:rPr>
+            <w:rFonts w:cs="Arial"/>
+            <w:iCs/>
+            <w:color w:val="00B050"/>
+            <w:szCs w:val="22"/>
+            <w:lang w:val="es-CO"/>
+            <w:rPrChange w:id="59" w:author="PC" w:date="2024-08-13T11:18:00Z">
+              <w:rPr>
+                <w:rFonts w:cs="Arial"/>
+                <w:iCs/>
+                <w:szCs w:val="22"/>
+                <w:lang w:val="es-CO"/>
+              </w:rPr>
+            </w:rPrChange>
+          </w:rPr>
+          <w:t>.</w:t>
+        </w:r>
+      </w:ins>
+    </w:p>
+    <w:p>
+      <w:pPr>
+        <w:rPr>
+          <w:rFonts w:cs="Arial"/>
+          <w:b/>
+          <w:iCs/>
+          <w:szCs w:val="22"/>
+          <w:rPrChange w:id="60" w:author="PC" w:date="2024-08-09T11:20:00Z">
             <w:rPr>
               <w:rFonts w:cs="Arial"/>
               <w:b/>
@@ -692,14 +1055,14 @@
     <w:p>
       <w:pPr>
         <w:rPr>
-          <w:ins w:id="26" w:author="PC" w:date="2024-08-09T11:56:00Z"/>
+          <w:ins w:id="61" w:author="PC" w:date="2024-08-09T11:56:00Z"/>
           <w:rFonts w:cs="Arial"/>
           <w:b/>
           <w:iCs/>
           <w:szCs w:val="22"/>
         </w:rPr>
       </w:pPr>
-      <w:ins w:id="27" w:author="PC" w:date="2024-08-09T11:51:00Z">
+      <w:ins w:id="62" w:author="PC" w:date="2024-08-09T11:51:00Z">
         <w:r>
           <w:rPr>
             <w:rFonts w:cs="Arial"/>
@@ -707,7 +1070,7 @@
             <w:iCs/>
             <w:szCs w:val="22"/>
             <w:highlight w:val="yellow"/>
-            <w:rPrChange w:id="28" w:author="PC" w:date="2024-08-09T11:51:00Z">
+            <w:rPrChange w:id="63" w:author="PC" w:date="2024-08-09T11:51:00Z">
               <w:rPr>
                 <w:rFonts w:cs="Arial"/>
                 <w:b/>
@@ -719,7 +1082,7 @@
           <w:t>Ayudar a validar las pruebas que se realizan en hardware</w:t>
         </w:r>
       </w:ins>
-      <w:ins w:id="29" w:author="PC" w:date="2024-08-09T11:52:00Z">
+      <w:ins w:id="64" w:author="PC" w:date="2024-08-09T11:52:00Z">
         <w:r>
           <w:rPr>
             <w:rFonts w:cs="Arial"/>
@@ -730,7 +1093,7 @@
           <w:t>(FPGA)</w:t>
         </w:r>
       </w:ins>
-      <w:ins w:id="30" w:author="PC" w:date="2024-08-09T11:51:00Z">
+      <w:ins w:id="65" w:author="PC" w:date="2024-08-09T11:51:00Z">
         <w:r>
           <w:rPr>
             <w:rFonts w:cs="Arial"/>
@@ -747,7 +1110,7 @@
             <w:iCs/>
             <w:szCs w:val="22"/>
             <w:highlight w:val="yellow"/>
-            <w:rPrChange w:id="31" w:author="PC" w:date="2024-08-09T11:52:00Z">
+            <w:rPrChange w:id="66" w:author="PC" w:date="2024-08-09T11:52:00Z">
               <w:rPr>
                 <w:rFonts w:cs="Arial"/>
                 <w:b/>
@@ -759,7 +1122,7 @@
           <w:t xml:space="preserve">seria complemento a ese trabajo y </w:t>
         </w:r>
       </w:ins>
-      <w:ins w:id="32" w:author="PC" w:date="2024-08-09T11:52:00Z">
+      <w:ins w:id="67" w:author="PC" w:date="2024-08-09T11:52:00Z">
         <w:r>
           <w:rPr>
             <w:rFonts w:cs="Arial"/>
@@ -767,7 +1130,7 @@
             <w:iCs/>
             <w:szCs w:val="22"/>
             <w:highlight w:val="yellow"/>
-            <w:rPrChange w:id="33" w:author="PC" w:date="2024-08-09T11:52:00Z">
+            <w:rPrChange w:id="68" w:author="PC" w:date="2024-08-09T11:52:00Z">
               <w:rPr>
                 <w:rFonts w:cs="Arial"/>
                 <w:b/>
@@ -786,7 +1149,7 @@
             <w:iCs/>
             <w:szCs w:val="22"/>
             <w:highlight w:val="yellow"/>
-            <w:rPrChange w:id="34" w:author="PC" w:date="2024-08-09T11:52:00Z">
+            <w:rPrChange w:id="69" w:author="PC" w:date="2024-08-09T11:52:00Z">
               <w:rPr>
                 <w:rFonts w:cs="Arial"/>
                 <w:b/>
@@ -805,7 +1168,7 @@
             <w:iCs/>
             <w:szCs w:val="22"/>
             <w:highlight w:val="yellow"/>
-            <w:rPrChange w:id="35" w:author="PC" w:date="2024-08-09T11:52:00Z">
+            <w:rPrChange w:id="70" w:author="PC" w:date="2024-08-09T11:52:00Z">
               <w:rPr>
                 <w:rFonts w:cs="Arial"/>
                 <w:b/>
@@ -817,7 +1180,7 @@
           <w:t>.</w:t>
         </w:r>
       </w:ins>
-      <w:ins w:id="36" w:author="PC" w:date="2024-08-09T11:55:00Z">
+      <w:ins w:id="71" w:author="PC" w:date="2024-08-09T11:55:00Z">
         <w:r>
           <w:rPr>
             <w:rFonts w:cs="Arial"/>
@@ -832,14 +1195,14 @@
     <w:p>
       <w:pPr>
         <w:rPr>
-          <w:ins w:id="37" w:author="PC" w:date="2024-08-09T11:56:00Z"/>
+          <w:ins w:id="72" w:author="PC" w:date="2024-08-09T11:56:00Z"/>
           <w:rFonts w:cs="Arial"/>
           <w:b/>
           <w:iCs/>
           <w:szCs w:val="22"/>
         </w:rPr>
       </w:pPr>
-      <w:ins w:id="38" w:author="PC" w:date="2024-08-09T11:55:00Z">
+      <w:ins w:id="73" w:author="PC" w:date="2024-08-09T11:55:00Z">
         <w:r>
           <w:rPr>
             <w:rFonts w:cs="Arial"/>
@@ -850,7 +1213,7 @@
           <w:t xml:space="preserve">Ampliar la gama de parámetros </w:t>
         </w:r>
       </w:ins>
-      <w:ins w:id="39" w:author="PC" w:date="2024-08-09T11:56:00Z">
+      <w:ins w:id="74" w:author="PC" w:date="2024-08-09T11:56:00Z">
         <w:r>
           <w:rPr>
             <w:rFonts w:cs="Arial"/>
@@ -861,7 +1224,7 @@
           <w:t>para inyectar errores</w:t>
         </w:r>
       </w:ins>
-      <w:ins w:id="40" w:author="PC" w:date="2024-08-09T11:57:00Z">
+      <w:ins w:id="75" w:author="PC" w:date="2024-08-09T11:57:00Z">
         <w:r>
           <w:rPr>
             <w:rFonts w:cs="Arial"/>
@@ -876,14 +1239,14 @@
     <w:p>
       <w:pPr>
         <w:rPr>
-          <w:ins w:id="41" w:author="PC" w:date="2024-08-09T11:58:00Z"/>
+          <w:ins w:id="76" w:author="PC" w:date="2024-08-09T11:58:00Z"/>
           <w:rFonts w:cs="Arial"/>
           <w:b/>
           <w:iCs/>
           <w:szCs w:val="22"/>
         </w:rPr>
       </w:pPr>
-      <w:ins w:id="42" w:author="PC" w:date="2024-08-09T11:56:00Z">
+      <w:ins w:id="77" w:author="PC" w:date="2024-08-09T11:56:00Z">
         <w:r>
           <w:rPr>
             <w:rFonts w:cs="Arial"/>
@@ -898,14 +1261,14 @@
     <w:p>
       <w:pPr>
         <w:rPr>
-          <w:ins w:id="43" w:author="PC" w:date="2024-08-09T12:03:00Z"/>
+          <w:ins w:id="78" w:author="PC" w:date="2024-08-09T12:03:00Z"/>
           <w:rFonts w:cs="Arial"/>
           <w:b/>
           <w:iCs/>
           <w:szCs w:val="22"/>
         </w:rPr>
       </w:pPr>
-      <w:ins w:id="44" w:author="PC" w:date="2024-08-09T11:58:00Z">
+      <w:ins w:id="79" w:author="PC" w:date="2024-08-09T11:58:00Z">
         <w:r>
           <w:rPr>
             <w:rFonts w:cs="Arial"/>
@@ -916,7 +1279,7 @@
           <w:t>Aspectos q</w:t>
         </w:r>
       </w:ins>
-      <w:ins w:id="45" w:author="PC" w:date="2024-08-09T11:59:00Z">
+      <w:ins w:id="80" w:author="PC" w:date="2024-08-09T11:59:00Z">
         <w:r>
           <w:rPr>
             <w:rFonts w:cs="Arial"/>
@@ -949,14 +1312,14 @@
     <w:p>
       <w:pPr>
         <w:rPr>
-          <w:ins w:id="46" w:author="PC" w:date="2024-08-09T11:56:00Z"/>
+          <w:ins w:id="81" w:author="PC" w:date="2024-08-09T11:56:00Z"/>
           <w:rFonts w:cs="Arial"/>
           <w:b/>
           <w:iCs/>
           <w:szCs w:val="22"/>
         </w:rPr>
       </w:pPr>
-      <w:ins w:id="47" w:author="PC" w:date="2024-08-09T12:03:00Z">
+      <w:ins w:id="82" w:author="PC" w:date="2024-08-09T12:03:00Z">
         <w:r>
           <w:rPr>
             <w:rFonts w:cs="Arial"/>
@@ -967,7 +1330,7 @@
           <w:t>Como punto de comparación con las imple</w:t>
         </w:r>
       </w:ins>
-      <w:ins w:id="48" w:author="PC" w:date="2024-08-09T12:04:00Z">
+      <w:ins w:id="83" w:author="PC" w:date="2024-08-09T12:04:00Z">
         <w:r>
           <w:rPr>
             <w:rFonts w:cs="Arial"/>
@@ -978,7 +1341,7 @@
           <w:t>menta</w:t>
         </w:r>
       </w:ins>
-      <w:ins w:id="49" w:author="PC" w:date="2024-08-09T12:06:00Z">
+      <w:ins w:id="84" w:author="PC" w:date="2024-08-09T12:06:00Z">
         <w:r>
           <w:rPr>
             <w:rFonts w:cs="Arial"/>
@@ -989,7 +1352,7 @@
           <w:t>ciones</w:t>
         </w:r>
       </w:ins>
-      <w:ins w:id="50" w:author="PC" w:date="2024-08-09T12:04:00Z">
+      <w:ins w:id="85" w:author="PC" w:date="2024-08-09T12:04:00Z">
         <w:r>
           <w:rPr>
             <w:rFonts w:cs="Arial"/>
@@ -1008,7 +1371,7 @@
           <w:b/>
           <w:iCs/>
           <w:szCs w:val="22"/>
-          <w:rPrChange w:id="51" w:author="PC" w:date="2024-08-09T11:20:00Z">
+          <w:rPrChange w:id="86" w:author="PC" w:date="2024-08-09T11:20:00Z">
             <w:rPr>
               <w:rFonts w:cs="Arial"/>
               <w:b/>
@@ -1019,7 +1382,7 @@
           </w:rPrChange>
         </w:rPr>
       </w:pPr>
-      <w:ins w:id="52" w:author="PC" w:date="2024-08-09T11:54:00Z">
+      <w:ins w:id="87" w:author="PC" w:date="2024-08-09T11:54:00Z">
         <w:r>
           <w:rPr>
             <w:rFonts w:cs="Arial"/>
@@ -1641,7 +2004,7 @@
           <w:szCs w:val="22"/>
           <w:highlight w:val="yellow"/>
           <w:lang w:val="en-US"/>
-          <w:rPrChange w:id="53" w:author="PC" w:date="2024-08-09T11:26:00Z">
+          <w:rPrChange w:id="88" w:author="PC" w:date="2024-08-09T11:26:00Z">
             <w:rPr>
               <w:rFonts w:cs="Arial"/>
               <w:bCs/>
@@ -1661,7 +2024,7 @@
           <w:szCs w:val="22"/>
           <w:highlight w:val="yellow"/>
           <w:lang w:val="en-US"/>
-          <w:rPrChange w:id="54" w:author="PC" w:date="2024-08-09T11:26:00Z">
+          <w:rPrChange w:id="89" w:author="PC" w:date="2024-08-09T11:26:00Z">
             <w:rPr>
               <w:rFonts w:cs="Arial"/>
               <w:bCs/>
@@ -1681,7 +2044,7 @@
           <w:szCs w:val="22"/>
           <w:highlight w:val="yellow"/>
           <w:lang w:val="en-US"/>
-          <w:rPrChange w:id="55" w:author="PC" w:date="2024-08-09T11:26:00Z">
+          <w:rPrChange w:id="90" w:author="PC" w:date="2024-08-09T11:26:00Z">
             <w:rPr>
               <w:rFonts w:cs="Arial"/>
               <w:bCs/>
@@ -1703,6 +2066,8 @@
           <w:lang w:val="en-US"/>
         </w:rPr>
       </w:pPr>
+      <w:bookmarkStart w:id="91" w:name="_GoBack"/>
+      <w:bookmarkEnd w:id="91"/>
     </w:p>
     <w:p>
       <w:pPr>
@@ -1787,6 +2152,7 @@
           <w:szCs w:val="22"/>
           <w:lang w:val="es-CO"/>
         </w:rPr>
+        <w:lastRenderedPageBreak/>
         <w:tab/>
       </w:r>
     </w:p>
@@ -1863,40 +2229,40 @@
     <w:p>
       <w:pPr>
         <w:rPr>
-          <w:del w:id="56" w:author="PC" w:date="2024-08-09T11:27:00Z"/>
-          <w:rFonts w:cs="Arial"/>
-          <w:iCs/>
-          <w:szCs w:val="22"/>
-          <w:lang w:val="es-CO"/>
-        </w:rPr>
-      </w:pPr>
-    </w:p>
-    <w:p>
-      <w:pPr>
-        <w:rPr>
-          <w:del w:id="57" w:author="PC" w:date="2024-08-09T11:27:00Z"/>
-          <w:rFonts w:cs="Arial"/>
-          <w:iCs/>
-          <w:szCs w:val="22"/>
-          <w:lang w:val="es-CO"/>
-        </w:rPr>
-      </w:pPr>
-    </w:p>
-    <w:p>
-      <w:pPr>
-        <w:rPr>
-          <w:del w:id="58" w:author="PC" w:date="2024-08-09T11:27:00Z"/>
-          <w:rFonts w:cs="Arial"/>
-          <w:iCs/>
-          <w:szCs w:val="22"/>
-          <w:lang w:val="es-CO"/>
-        </w:rPr>
-      </w:pPr>
-    </w:p>
-    <w:p>
-      <w:pPr>
-        <w:rPr>
-          <w:del w:id="59" w:author="PC" w:date="2024-08-09T11:27:00Z"/>
+          <w:del w:id="92" w:author="PC" w:date="2024-08-09T11:27:00Z"/>
+          <w:rFonts w:cs="Arial"/>
+          <w:iCs/>
+          <w:szCs w:val="22"/>
+          <w:lang w:val="es-CO"/>
+        </w:rPr>
+      </w:pPr>
+    </w:p>
+    <w:p>
+      <w:pPr>
+        <w:rPr>
+          <w:del w:id="93" w:author="PC" w:date="2024-08-09T11:27:00Z"/>
+          <w:rFonts w:cs="Arial"/>
+          <w:iCs/>
+          <w:szCs w:val="22"/>
+          <w:lang w:val="es-CO"/>
+        </w:rPr>
+      </w:pPr>
+    </w:p>
+    <w:p>
+      <w:pPr>
+        <w:rPr>
+          <w:del w:id="94" w:author="PC" w:date="2024-08-09T11:27:00Z"/>
+          <w:rFonts w:cs="Arial"/>
+          <w:iCs/>
+          <w:szCs w:val="22"/>
+          <w:lang w:val="es-CO"/>
+        </w:rPr>
+      </w:pPr>
+    </w:p>
+    <w:p>
+      <w:pPr>
+        <w:rPr>
+          <w:del w:id="95" w:author="PC" w:date="2024-08-09T11:27:00Z"/>
           <w:rFonts w:cs="Arial"/>
           <w:iCs/>
           <w:szCs w:val="22"/>
@@ -2662,7 +3028,7 @@
         </w:rPr>
         <w:t xml:space="preserve"> y máscaras de filtros</w:t>
       </w:r>
-      <w:ins w:id="60" w:author="PC" w:date="2024-08-09T11:33:00Z">
+      <w:ins w:id="96" w:author="PC" w:date="2024-08-09T11:33:00Z">
         <w:r>
           <w:rPr>
             <w:color w:val="000000"/>
@@ -2672,7 +3038,7 @@
           <w:t xml:space="preserve">, </w:t>
         </w:r>
       </w:ins>
-      <w:ins w:id="61" w:author="PC" w:date="2024-08-09T11:34:00Z">
+      <w:ins w:id="97" w:author="PC" w:date="2024-08-09T11:34:00Z">
         <w:r>
           <w:rPr>
             <w:color w:val="000000"/>
@@ -2781,7 +3147,16 @@
           <w:szCs w:val="22"/>
           <w:lang w:val="es-CO"/>
         </w:rPr>
-        <w:t xml:space="preserve"> como un conjunto de capas diseñadas para emular el córtex visual del cerebro humano y detectar diversas características en las entradas.</w:t>
+        <w:t xml:space="preserve"> como un conjunto de capas diseñadas para emular el </w:t>
+      </w:r>
+      <w:r>
+        <w:rPr>
+          <w:color w:val="000000"/>
+          <w:szCs w:val="22"/>
+          <w:lang w:val="es-CO"/>
+        </w:rPr>
+        <w:lastRenderedPageBreak/>
+        <w:t>córtex visual del cerebro humano y detectar diversas características en las entradas.</w:t>
       </w:r>
       <w:r>
         <w:rPr>
@@ -2822,7 +3197,6 @@
           <w:noProof/>
           <w:lang w:val="en-US" w:eastAsia="en-US"/>
         </w:rPr>
-        <w:lastRenderedPageBreak/>
         <w:drawing>
           <wp:inline distT="0" distB="0" distL="0" distR="0" wp14:anchorId="76CB0CAA" wp14:editId="66B1CED7">
             <wp:extent cx="5403271" cy="2049780"/>
@@ -3000,7 +3374,7 @@
         </w:rPr>
         <w:t>)</w:t>
       </w:r>
-      <w:ins w:id="62" w:author="PC" w:date="2024-08-09T11:37:00Z">
+      <w:ins w:id="98" w:author="PC" w:date="2024-08-09T11:37:00Z">
         <w:r>
           <w:rPr>
             <w:lang w:val="es-CO"/>
@@ -3008,7 +3382,7 @@
           <w:t>;</w:t>
         </w:r>
       </w:ins>
-      <w:ins w:id="63" w:author="PC" w:date="2024-08-09T11:35:00Z">
+      <w:ins w:id="99" w:author="PC" w:date="2024-08-09T11:35:00Z">
         <w:r>
           <w:rPr>
             <w:lang w:val="es-CO"/>
@@ -3016,7 +3390,7 @@
           <w:t xml:space="preserve"> </w:t>
         </w:r>
       </w:ins>
-      <w:ins w:id="64" w:author="PC" w:date="2024-08-09T11:37:00Z">
+      <w:ins w:id="100" w:author="PC" w:date="2024-08-09T11:37:00Z">
         <w:r>
           <w:rPr>
             <w:lang w:val="es-CO"/>
@@ -3024,7 +3398,7 @@
           <w:t>c</w:t>
         </w:r>
       </w:ins>
-      <w:ins w:id="65" w:author="PC" w:date="2024-08-09T11:35:00Z">
+      <w:ins w:id="101" w:author="PC" w:date="2024-08-09T11:35:00Z">
         <w:r>
           <w:rPr>
             <w:lang w:val="es-CO"/>
@@ -3032,7 +3406,7 @@
           <w:t xml:space="preserve">on </w:t>
         </w:r>
       </w:ins>
-      <w:del w:id="66" w:author="PC" w:date="2024-08-09T11:35:00Z">
+      <w:del w:id="102" w:author="PC" w:date="2024-08-09T11:35:00Z">
         <w:r>
           <w:rPr>
             <w:lang w:val="es-CO"/>
@@ -3153,7 +3527,7 @@
         </w:rPr>
         <w:t>Para la implementación de una CNN pueden existir dos niveles</w:t>
       </w:r>
-      <w:ins w:id="67" w:author="PC" w:date="2024-08-09T11:38:00Z">
+      <w:ins w:id="103" w:author="PC" w:date="2024-08-09T11:38:00Z">
         <w:r>
           <w:rPr>
             <w:rFonts w:cs="Arial"/>
@@ -3949,6 +4323,7 @@
           <w:shd w:val="clear" w:color="000000" w:fill="000000"/>
           <w:lang w:val="x-none" w:eastAsia="x-none" w:bidi="x-none"/>
         </w:rPr>
+        <w:lastRenderedPageBreak/>
         <w:t xml:space="preserve"> </w:t>
       </w:r>
       <w:r>
@@ -4318,7 +4693,7 @@
         </w:rPr>
         <w:t>, el cual procesa imágenes de 224x224</w:t>
       </w:r>
-      <w:ins w:id="68" w:author="PC" w:date="2024-08-09T11:45:00Z">
+      <w:ins w:id="104" w:author="PC" w:date="2024-08-09T11:45:00Z">
         <w:r>
           <w:rPr>
             <w:lang w:val="es-CO"/>
@@ -4579,7 +4954,16 @@
           <w:szCs w:val="22"/>
           <w:lang w:val="es-CO" w:eastAsia="en-US"/>
         </w:rPr>
-        <w:t xml:space="preserve">, aplicando técnicas como la eliminación de neuronas menos significativas y/o la </w:t>
+        <w:t xml:space="preserve">, aplicando técnicas como la eliminación de neuronas menos </w:t>
+      </w:r>
+      <w:r>
+        <w:rPr>
+          <w:rFonts w:eastAsiaTheme="minorHAnsi" w:cs="Arial"/>
+          <w:szCs w:val="22"/>
+          <w:lang w:val="es-CO" w:eastAsia="en-US"/>
+        </w:rPr>
+        <w:lastRenderedPageBreak/>
+        <w:t xml:space="preserve">significativas y/o la </w:t>
       </w:r>
       <w:proofErr w:type="spellStart"/>
       <w:r>
@@ -5069,7 +5453,7 @@
           <w:szCs w:val="22"/>
           <w:highlight w:val="yellow"/>
           <w:lang w:val="es-CO" w:eastAsia="en-US"/>
-          <w:rPrChange w:id="69" w:author="PC" w:date="2024-08-09T11:47:00Z">
+          <w:rPrChange w:id="105" w:author="PC" w:date="2024-08-09T11:47:00Z">
             <w:rPr>
               <w:rFonts w:eastAsiaTheme="minorHAnsi" w:cs="Arial"/>
               <w:szCs w:val="22"/>
@@ -5086,7 +5470,7 @@
           <w:szCs w:val="22"/>
           <w:highlight w:val="yellow"/>
           <w:lang w:val="es-CO" w:eastAsia="en-US"/>
-          <w:rPrChange w:id="70" w:author="PC" w:date="2024-08-09T11:47:00Z">
+          <w:rPrChange w:id="106" w:author="PC" w:date="2024-08-09T11:47:00Z">
             <w:rPr>
               <w:rFonts w:eastAsiaTheme="minorHAnsi" w:cs="Arial"/>
               <w:szCs w:val="22"/>
@@ -5227,7 +5611,7 @@
         </w:rPr>
         <w:t>presenta dos enfoques que permiten evaluar exhaustivamente la confiabilidad del software; el primero, se basa en la evaluación del plan de prueba, asegurando que el sistema contenga la funcionalidad especificada mientras que el segundo, se basa en la evaluación de la cantidad de errores y la tasa de detección y corrección.</w:t>
       </w:r>
-      <w:ins w:id="71" w:author="PC" w:date="2024-08-09T11:48:00Z">
+      <w:ins w:id="107" w:author="PC" w:date="2024-08-09T11:48:00Z">
         <w:r>
           <w:rPr>
             <w:rFonts w:eastAsiaTheme="minorHAnsi" w:cs="Arial"/>
@@ -5242,7 +5626,7 @@
             <w:szCs w:val="22"/>
             <w:highlight w:val="yellow"/>
             <w:lang w:val="es-CO" w:eastAsia="en-US"/>
-            <w:rPrChange w:id="72" w:author="PC" w:date="2024-08-09T11:48:00Z">
+            <w:rPrChange w:id="108" w:author="PC" w:date="2024-08-09T11:48:00Z">
               <w:rPr>
                 <w:rFonts w:eastAsiaTheme="minorHAnsi" w:cs="Arial"/>
                 <w:szCs w:val="22"/>
@@ -5403,7 +5787,7 @@
           <w:szCs w:val="22"/>
           <w:highlight w:val="yellow"/>
           <w:lang w:val="es-CO"/>
-          <w:rPrChange w:id="73" w:author="PC" w:date="2024-08-09T11:49:00Z">
+          <w:rPrChange w:id="109" w:author="PC" w:date="2024-08-09T11:49:00Z">
             <w:rPr>
               <w:rFonts w:cs="Arial"/>
               <w:bCs/>
@@ -5423,7 +5807,7 @@
           <w:szCs w:val="22"/>
           <w:highlight w:val="yellow"/>
           <w:lang w:val="es-CO"/>
-          <w:rPrChange w:id="74" w:author="PC" w:date="2024-08-09T11:49:00Z">
+          <w:rPrChange w:id="110" w:author="PC" w:date="2024-08-09T11:49:00Z">
             <w:rPr>
               <w:rFonts w:cs="Arial"/>
               <w:bCs/>
@@ -5443,7 +5827,7 @@
           <w:szCs w:val="22"/>
           <w:highlight w:val="yellow"/>
           <w:lang w:val="es-CO"/>
-          <w:rPrChange w:id="75" w:author="PC" w:date="2024-08-09T11:49:00Z">
+          <w:rPrChange w:id="111" w:author="PC" w:date="2024-08-09T11:49:00Z">
             <w:rPr>
               <w:rFonts w:cs="Arial"/>
               <w:bCs/>
@@ -5783,6 +6167,7 @@
           <w:szCs w:val="22"/>
           <w:lang w:val="es-CO"/>
         </w:rPr>
+        <w:lastRenderedPageBreak/>
         <w:t xml:space="preserve">Una de las técnicas para la evaluación de la confiablidad es la inyección de fallos, la cual consiste en introducir intencionalmente errores en el sistema para observar su comportamiento ante estas perturbaciones e identificar y cuantificar los modos de falla que no son detectables a </w:t>
       </w:r>
       <w:r>
@@ -6332,7 +6717,6 @@
           <w:noProof/>
           <w:lang w:val="en-US" w:eastAsia="en-US"/>
         </w:rPr>
-        <w:lastRenderedPageBreak/>
         <w:drawing>
           <wp:inline distT="0" distB="0" distL="0" distR="0" wp14:anchorId="2741A617" wp14:editId="1C8D8F55">
             <wp:extent cx="5379720" cy="2849880"/>
@@ -6916,7 +7300,17 @@
           <w:sz w:val="22"/>
           <w:szCs w:val="22"/>
         </w:rPr>
-        <w:t xml:space="preserve"> neuronales</w:t>
+        <w:t xml:space="preserve"> </w:t>
+      </w:r>
+      <w:r>
+        <w:rPr>
+          <w:rFonts w:ascii="Arial" w:hAnsi="Arial" w:cs="Arial"/>
+          <w:color w:val="000000"/>
+          <w:sz w:val="22"/>
+          <w:szCs w:val="22"/>
+        </w:rPr>
+        <w:lastRenderedPageBreak/>
+        <w:t>neuronales</w:t>
       </w:r>
       <w:r>
         <w:rPr>
@@ -7431,7 +7825,6 @@
           <w:szCs w:val="22"/>
           <w:lang w:val="en-US" w:eastAsia="en-US"/>
         </w:rPr>
-        <w:lastRenderedPageBreak/>
         <w:drawing>
           <wp:inline distT="0" distB="0" distL="0" distR="0" wp14:anchorId="5A114330" wp14:editId="62662E6C">
             <wp:extent cx="1924215" cy="1863926"/>
@@ -7926,6 +8319,7 @@
           <w:szCs w:val="22"/>
           <w:lang w:val="en-US" w:eastAsia="en-US"/>
         </w:rPr>
+        <w:lastRenderedPageBreak/>
         <w:drawing>
           <wp:inline distT="0" distB="0" distL="0" distR="0" wp14:anchorId="6F26C721" wp14:editId="00D9ECBC">
             <wp:extent cx="1603612" cy="1590611"/>
@@ -8289,7 +8683,6 @@
           <w:szCs w:val="22"/>
           <w:lang w:val="es-CO"/>
         </w:rPr>
-        <w:lastRenderedPageBreak/>
         <w:t xml:space="preserve">Diversos factores pueden comprometer la confiabilidad de las </w:t>
       </w:r>
       <w:proofErr w:type="spellStart"/>
@@ -8580,7 +8973,16 @@
           <w:szCs w:val="22"/>
           <w:lang w:val="es-CO"/>
         </w:rPr>
-        <w:t>La inyección controlada de fallos a una red neuronal previamente entrenada tendrá un impacto significativo en su confiabilidad y rendimiento en aplicaciones de misión crítica. Se anticipa que la manipulación deliberada de factores como los pesos de las neuronas más sensibles resultarán en una disminución en la precisión y estabilidad de la red neuronal.</w:t>
+        <w:t xml:space="preserve">La inyección controlada de fallos a una red neuronal previamente entrenada tendrá un impacto significativo en su confiabilidad y rendimiento en aplicaciones de misión crítica. </w:t>
+      </w:r>
+      <w:r>
+        <w:rPr>
+          <w:color w:val="000000"/>
+          <w:szCs w:val="22"/>
+          <w:lang w:val="es-CO"/>
+        </w:rPr>
+        <w:lastRenderedPageBreak/>
+        <w:t>Se anticipa que la manipulación deliberada de factores como los pesos de las neuronas más sensibles resultarán en una disminución en la precisión y estabilidad de la red neuronal.</w:t>
       </w:r>
     </w:p>
     <w:p>
@@ -8739,7 +9141,6 @@
           <w:szCs w:val="22"/>
           <w:lang w:val="es-CO"/>
         </w:rPr>
-        <w:lastRenderedPageBreak/>
         <w:t xml:space="preserve">JUSTIFICACIÓN </w:t>
       </w:r>
     </w:p>
@@ -9003,7 +9404,15 @@
           <w:szCs w:val="22"/>
           <w:lang w:val="es-CO"/>
         </w:rPr>
-        <w:t>Los resultados de este estudio proporcionarán información valiosa para mejorar la confiabilidad de las redes neuronales en aplicaciones de misión crítica. Además, se espera que este trabajo contribuya al avance en la comprensión de los mecanismos de tolerancia a fallos en las redes neuronales y fomente el desarrollo de estrategias de mitigación de riesgos en sistemas basados en inteligencia artificial.</w:t>
+        <w:t xml:space="preserve">Los resultados de este estudio proporcionarán información valiosa para mejorar la confiabilidad de las redes neuronales en aplicaciones de misión crítica. Además, se espera que este trabajo contribuya al avance en la comprensión de los mecanismos de tolerancia </w:t>
+      </w:r>
+      <w:r>
+        <w:rPr>
+          <w:szCs w:val="22"/>
+          <w:lang w:val="es-CO"/>
+        </w:rPr>
+        <w:lastRenderedPageBreak/>
+        <w:t>a fallos en las redes neuronales y fomente el desarrollo de estrategias de mitigación de riesgos en sistemas basados en inteligencia artificial.</w:t>
       </w:r>
     </w:p>
     <w:p>
@@ -9094,7 +9503,7 @@
           <w:szCs w:val="22"/>
           <w:highlight w:val="yellow"/>
           <w:lang w:val="es-CO"/>
-          <w:rPrChange w:id="76" w:author="PC" w:date="2024-08-02T18:59:00Z">
+          <w:rPrChange w:id="112" w:author="PC" w:date="2024-08-02T18:59:00Z">
             <w:rPr>
               <w:szCs w:val="22"/>
               <w:lang w:val="es-CO"/>
@@ -9108,7 +9517,7 @@
           <w:szCs w:val="22"/>
           <w:highlight w:val="yellow"/>
           <w:lang w:val="es-CO"/>
-          <w:rPrChange w:id="77" w:author="PC" w:date="2024-08-02T18:59:00Z">
+          <w:rPrChange w:id="113" w:author="PC" w:date="2024-08-02T18:59:00Z">
             <w:rPr>
               <w:szCs w:val="22"/>
               <w:lang w:val="es-CO"/>
@@ -9122,7 +9531,7 @@
           <w:szCs w:val="22"/>
           <w:highlight w:val="yellow"/>
           <w:lang w:val="es-CO"/>
-          <w:rPrChange w:id="78" w:author="PC" w:date="2024-08-02T18:59:00Z">
+          <w:rPrChange w:id="114" w:author="PC" w:date="2024-08-02T18:59:00Z">
             <w:rPr>
               <w:szCs w:val="22"/>
               <w:lang w:val="es-CO"/>
@@ -9136,7 +9545,7 @@
           <w:szCs w:val="22"/>
           <w:highlight w:val="yellow"/>
           <w:lang w:val="es-CO"/>
-          <w:rPrChange w:id="79" w:author="PC" w:date="2024-08-02T18:59:00Z">
+          <w:rPrChange w:id="115" w:author="PC" w:date="2024-08-02T18:59:00Z">
             <w:rPr>
               <w:szCs w:val="22"/>
               <w:lang w:val="es-CO"/>
@@ -10526,6 +10935,7 @@
                 <w:color w:val="000000"/>
                 <w:lang w:val="en-US"/>
               </w:rPr>
+              <w:lastRenderedPageBreak/>
               <w:t>Etapa</w:t>
             </w:r>
             <w:proofErr w:type="spellEnd"/>
@@ -18156,6 +18566,7 @@
           <w:noProof/>
           <w:lang w:val="en-US" w:eastAsia="en-US"/>
         </w:rPr>
+        <w:lastRenderedPageBreak/>
         <w:drawing>
           <wp:inline distT="0" distB="0" distL="0" distR="0" wp14:anchorId="28144B87" wp14:editId="48D2D1F2">
             <wp:extent cx="6313190" cy="3276600"/>
@@ -18579,7 +18990,7 @@
           <w:noProof/>
           <w:szCs w:val="24"/>
           <w:lang w:val="en-US"/>
-          <w:rPrChange w:id="80" w:author="PC" w:date="2024-08-02T18:44:00Z">
+          <w:rPrChange w:id="116" w:author="PC" w:date="2024-08-02T18:44:00Z">
             <w:rPr>
               <w:rFonts w:cs="Arial"/>
               <w:noProof/>
@@ -18606,7 +19017,7 @@
           <w:bCs/>
           <w:iCs/>
           <w:szCs w:val="22"/>
-          <w:rPrChange w:id="81" w:author="PC" w:date="2024-08-02T18:44:00Z">
+          <w:rPrChange w:id="117" w:author="PC" w:date="2024-08-02T18:44:00Z">
             <w:rPr>
               <w:rFonts w:cs="Arial"/>
               <w:b/>
@@ -18635,7 +19046,7 @@
           <w:rFonts w:cs="Arial"/>
           <w:noProof/>
           <w:szCs w:val="24"/>
-          <w:rPrChange w:id="82" w:author="PC" w:date="2024-08-02T18:44:00Z">
+          <w:rPrChange w:id="118" w:author="PC" w:date="2024-08-02T18:44:00Z">
             <w:rPr>
               <w:rFonts w:cs="Arial"/>
               <w:noProof/>
@@ -18674,7 +19085,7 @@
           <w:noProof/>
           <w:szCs w:val="24"/>
           <w:lang w:val="en-US"/>
-          <w:rPrChange w:id="83" w:author="PC" w:date="2024-08-02T18:44:00Z">
+          <w:rPrChange w:id="119" w:author="PC" w:date="2024-08-02T18:44:00Z">
             <w:rPr>
               <w:rFonts w:cs="Arial"/>
               <w:i/>
@@ -18692,7 +19103,7 @@
           <w:noProof/>
           <w:szCs w:val="24"/>
           <w:lang w:val="en-US"/>
-          <w:rPrChange w:id="84" w:author="PC" w:date="2024-08-02T18:44:00Z">
+          <w:rPrChange w:id="120" w:author="PC" w:date="2024-08-02T18:44:00Z">
             <w:rPr>
               <w:rFonts w:cs="Arial"/>
               <w:noProof/>
@@ -18723,7 +19134,7 @@
           <w:noProof/>
           <w:szCs w:val="24"/>
           <w:lang w:val="en-US"/>
-          <w:rPrChange w:id="85" w:author="PC" w:date="2024-08-02T18:44:00Z">
+          <w:rPrChange w:id="121" w:author="PC" w:date="2024-08-02T18:44:00Z">
             <w:rPr>
               <w:rFonts w:cs="Arial"/>
               <w:noProof/>
@@ -18751,7 +19162,19 @@
           <w:szCs w:val="24"/>
           <w:lang w:val="en-US"/>
         </w:rPr>
-        <w:t>Proceedings - International Symposium on Software Reliability Engineering, ISSRE</w:t>
+        <w:t xml:space="preserve">Proceedings </w:t>
+      </w:r>
+      <w:r>
+        <w:rPr>
+          <w:rFonts w:cs="Arial"/>
+          <w:i/>
+          <w:iCs/>
+          <w:noProof/>
+          <w:szCs w:val="24"/>
+          <w:lang w:val="en-US"/>
+        </w:rPr>
+        <w:lastRenderedPageBreak/>
+        <w:t>- International Symposium on Software Reliability Engineering, ISSRE</w:t>
       </w:r>
       <w:r>
         <w:rPr>
@@ -19667,7 +20090,17 @@
           <w:szCs w:val="22"/>
           <w:lang w:val="es-CO"/>
         </w:rPr>
-        <w:t>___________________________________________________________________________________________________________________________________________________________________________________________________________________________________________________________________________________________________________________________</w:t>
+        <w:t>________________________________________________________________________________________________________________________________________________________________________________________________________________________</w:t>
+      </w:r>
+      <w:r>
+        <w:rPr>
+          <w:rFonts w:cs="Arial"/>
+          <w:iCs/>
+          <w:szCs w:val="22"/>
+          <w:lang w:val="es-CO"/>
+        </w:rPr>
+        <w:lastRenderedPageBreak/>
+        <w:t>___________________________________________________________________________________________________</w:t>
       </w:r>
     </w:p>
     <w:p>
@@ -19966,7 +20399,7 @@
           <v:imagedata r:id="rId1" o:title=""/>
           <w10:wrap type="square"/>
         </v:shape>
-        <o:OLEObject Type="Embed" ProgID="PI3.Image" ShapeID="_x0000_s2051" DrawAspect="Content" ObjectID="_1784963764" r:id="rId2"/>
+        <o:OLEObject Type="Embed" ProgID="PI3.Image" ShapeID="_x0000_s2051" DrawAspect="Content" ObjectID="_1785054445" r:id="rId2"/>
       </w:object>
     </w:r>
     <w:r>
@@ -22275,6 +22708,7 @@
     <w:rsid w:val="00302E4E"/>
     <w:rsid w:val="003D4DD7"/>
     <w:rsid w:val="004E7081"/>
+    <w:rsid w:val="00505D52"/>
     <w:rsid w:val="00506490"/>
     <w:rsid w:val="005B6E2F"/>
     <w:rsid w:val="005C03E4"/>
@@ -22288,6 +22722,7 @@
     <w:rsid w:val="00C23FA8"/>
     <w:rsid w:val="00D10B63"/>
     <w:rsid w:val="00D13A57"/>
+    <w:rsid w:val="00D22C71"/>
     <w:rsid w:val="00D70D24"/>
     <w:rsid w:val="00DB6AFB"/>
     <w:rsid w:val="00E71767"/>
@@ -23174,7 +23609,7 @@
 </file>
 
 <file path=customXml/itemProps1.xml><?xml version="1.0" encoding="utf-8"?>
-<ds:datastoreItem xmlns:ds="http://schemas.openxmlformats.org/officeDocument/2006/customXml" ds:itemID="{9ABBE512-BCDA-4C5F-BEDF-863E00B96A25}">
+<ds:datastoreItem xmlns:ds="http://schemas.openxmlformats.org/officeDocument/2006/customXml" ds:itemID="{D6662479-0100-440D-8E44-310C5997CF14}">
   <ds:schemaRefs>
     <ds:schemaRef ds:uri="http://schemas.openxmlformats.org/officeDocument/2006/bibliography"/>
   </ds:schemaRefs>

</xml_diff>